<commit_message>
08. Effects and Data Fetching - 50%
</commit_message>
<xml_diff>
--- a/08. Effects and Data Fetching/Notes.docx
+++ b/08. Effects and Data Fetching/Notes.docx
@@ -4,23 +4,7 @@
   <w:body>
     <w:p>
       <w:r>
-        <w:t xml:space="preserve">All practice for this chapter is done in the </w:t>
-      </w:r>
-      <w:proofErr w:type="gramStart"/>
-      <w:r>
-        <w:t>06.Thinking</w:t>
-      </w:r>
-      <w:proofErr w:type="gramEnd"/>
-      <w:r>
-        <w:t xml:space="preserve"> in React – </w:t>
-      </w:r>
-      <w:proofErr w:type="spellStart"/>
-      <w:r>
-        <w:t>usePopcorn</w:t>
-      </w:r>
-      <w:proofErr w:type="spellEnd"/>
-      <w:r>
-        <w:t xml:space="preserve"> App</w:t>
+        <w:t>All practice for this chapter is done in the 06.Thinking in React – usePopcorn App</w:t>
       </w:r>
     </w:p>
     <w:p>
@@ -49,13 +33,8 @@
         </w:numPr>
       </w:pPr>
       <w:r>
-        <w:t xml:space="preserve">There are different phases that a Component can go through at any given </w:t>
-      </w:r>
-      <w:proofErr w:type="gramStart"/>
-      <w:r>
-        <w:t>time</w:t>
-      </w:r>
-      <w:proofErr w:type="gramEnd"/>
+        <w:t>There are different phases that a Component can go through at any given time</w:t>
+      </w:r>
     </w:p>
     <w:p/>
     <w:p>
@@ -75,13 +54,8 @@
         </w:numPr>
       </w:pPr>
       <w:r>
-        <w:t xml:space="preserve">Component instance is rendered for the first </w:t>
-      </w:r>
-      <w:proofErr w:type="gramStart"/>
-      <w:r>
-        <w:t>time</w:t>
-      </w:r>
-      <w:proofErr w:type="gramEnd"/>
+        <w:t>Component instance is rendered for the first time</w:t>
+      </w:r>
     </w:p>
     <w:p>
       <w:pPr>
@@ -92,13 +66,8 @@
         </w:numPr>
       </w:pPr>
       <w:r>
-        <w:t xml:space="preserve">Fresh state and props are </w:t>
-      </w:r>
-      <w:proofErr w:type="gramStart"/>
-      <w:r>
-        <w:t>created</w:t>
-      </w:r>
-      <w:proofErr w:type="gramEnd"/>
+        <w:t>Fresh state and props are created</w:t>
+      </w:r>
     </w:p>
     <w:p>
       <w:pPr>
@@ -117,13 +86,8 @@
         </w:numPr>
       </w:pPr>
       <w:r>
-        <w:t xml:space="preserve">State </w:t>
-      </w:r>
-      <w:proofErr w:type="gramStart"/>
-      <w:r>
-        <w:t>change</w:t>
-      </w:r>
-      <w:proofErr w:type="gramEnd"/>
+        <w:t>State change</w:t>
+      </w:r>
     </w:p>
     <w:p>
       <w:pPr>
@@ -178,13 +142,8 @@
         </w:numPr>
       </w:pPr>
       <w:r>
-        <w:t xml:space="preserve">The component instance is completely destroyed and </w:t>
-      </w:r>
-      <w:proofErr w:type="gramStart"/>
-      <w:r>
-        <w:t>removed</w:t>
-      </w:r>
-      <w:proofErr w:type="gramEnd"/>
+        <w:t>The component instance is completely destroyed and removed</w:t>
+      </w:r>
     </w:p>
     <w:p>
       <w:pPr>
@@ -195,16 +154,232 @@
         </w:numPr>
       </w:pPr>
       <w:r>
-        <w:t xml:space="preserve">State and Props are </w:t>
-      </w:r>
-      <w:proofErr w:type="gramStart"/>
-      <w:r>
-        <w:t>destroyed</w:t>
-      </w:r>
-      <w:proofErr w:type="gramEnd"/>
+        <w:t>State and Props are destroyed</w:t>
+      </w:r>
+    </w:p>
+    <w:p/>
+    <w:p>
+      <w:pPr>
+        <w:pStyle w:val="Heading1"/>
+      </w:pPr>
+      <w:r>
+        <w:t>useEffect Hook</w:t>
+      </w:r>
+    </w:p>
+    <w:p>
+      <w:pPr>
+        <w:pStyle w:val="ListParagraph"/>
+        <w:numPr>
+          <w:ilvl w:val="0"/>
+          <w:numId w:val="1"/>
+        </w:numPr>
+      </w:pPr>
+      <w:r>
+        <w:t>This hook is used to give us a place where we can SAFELY write side effects (that are not otherwise allowed into the Render logic (usestate, return) of the APP)</w:t>
+      </w:r>
+    </w:p>
+    <w:p>
+      <w:pPr>
+        <w:pStyle w:val="ListParagraph"/>
+        <w:numPr>
+          <w:ilvl w:val="0"/>
+          <w:numId w:val="1"/>
+        </w:numPr>
+      </w:pPr>
+      <w:r>
+        <w:t xml:space="preserve">The useEffect we have used contains a side effect (contact with the REAL WORLD) </w:t>
+      </w:r>
+    </w:p>
+    <w:p>
+      <w:pPr>
+        <w:pStyle w:val="Heading3"/>
+      </w:pPr>
+      <w:r>
+        <w:t xml:space="preserve">A side effect can be made in </w:t>
+      </w:r>
+    </w:p>
+    <w:p>
+      <w:pPr>
+        <w:pStyle w:val="ListParagraph"/>
+        <w:numPr>
+          <w:ilvl w:val="0"/>
+          <w:numId w:val="1"/>
+        </w:numPr>
+      </w:pPr>
+      <w:r>
+        <w:t>Event handlers ( onClick, onSubmit,etc)</w:t>
+      </w:r>
+    </w:p>
+    <w:p>
+      <w:pPr>
+        <w:pStyle w:val="ListParagraph"/>
+        <w:numPr>
+          <w:ilvl w:val="0"/>
+          <w:numId w:val="1"/>
+        </w:numPr>
+      </w:pPr>
+      <w:r>
+        <w:t>Effects (useEffect)</w:t>
+      </w:r>
+      <w:r>
+        <w:t xml:space="preserve"> – in different phases of the life</w:t>
+      </w:r>
+      <w:r>
+        <w:t xml:space="preserve"> cycle</w:t>
+      </w:r>
     </w:p>
     <w:p/>
     <w:p/>
+    <w:p>
+      <w:pPr>
+        <w:pStyle w:val="Heading1"/>
+      </w:pPr>
+      <w:r>
+        <w:lastRenderedPageBreak/>
+        <w:t>Error Handling</w:t>
+      </w:r>
+    </w:p>
+    <w:p>
+      <w:pPr>
+        <w:pStyle w:val="ListParagraph"/>
+        <w:numPr>
+          <w:ilvl w:val="0"/>
+          <w:numId w:val="1"/>
+        </w:numPr>
+      </w:pPr>
+      <w:r>
+        <w:t>We can add a Try Catch Block into the Async function and by using a piece of state we can alter the UI</w:t>
+      </w:r>
+      <w:r>
+        <w:drawing>
+          <wp:inline distT="0" distB="0" distL="0" distR="0" wp14:anchorId="1DC49800" wp14:editId="2DC7C658">
+            <wp:extent cx="4458322" cy="4229690"/>
+            <wp:effectExtent l="0" t="0" r="0" b="0"/>
+            <wp:docPr id="1455241041" name="Picture 1" descr="A screen shot of a computer program&#10;&#10;Description automatically generated"/>
+            <wp:cNvGraphicFramePr>
+              <a:graphicFrameLocks xmlns:a="http://schemas.openxmlformats.org/drawingml/2006/main" noChangeAspect="1"/>
+            </wp:cNvGraphicFramePr>
+            <a:graphic xmlns:a="http://schemas.openxmlformats.org/drawingml/2006/main">
+              <a:graphicData uri="http://schemas.openxmlformats.org/drawingml/2006/picture">
+                <pic:pic xmlns:pic="http://schemas.openxmlformats.org/drawingml/2006/picture">
+                  <pic:nvPicPr>
+                    <pic:cNvPr id="1455241041" name="Picture 1" descr="A screen shot of a computer program&#10;&#10;Description automatically generated"/>
+                    <pic:cNvPicPr/>
+                  </pic:nvPicPr>
+                  <pic:blipFill>
+                    <a:blip r:embed="rId5"/>
+                    <a:stretch>
+                      <a:fillRect/>
+                    </a:stretch>
+                  </pic:blipFill>
+                  <pic:spPr>
+                    <a:xfrm>
+                      <a:off x="0" y="0"/>
+                      <a:ext cx="4458322" cy="4229690"/>
+                    </a:xfrm>
+                    <a:prstGeom prst="rect">
+                      <a:avLst/>
+                    </a:prstGeom>
+                  </pic:spPr>
+                </pic:pic>
+              </a:graphicData>
+            </a:graphic>
+          </wp:inline>
+        </w:drawing>
+      </w:r>
+    </w:p>
+    <w:p>
+      <w:pPr>
+        <w:pStyle w:val="Heading2"/>
+      </w:pPr>
+      <w:r>
+        <w:t>When are Effects executed?</w:t>
+      </w:r>
+    </w:p>
+    <w:p>
+      <w:pPr>
+        <w:pStyle w:val="ListParagraph"/>
+        <w:numPr>
+          <w:ilvl w:val="0"/>
+          <w:numId w:val="2"/>
+        </w:numPr>
+      </w:pPr>
+      <w:r>
+        <w:t>Mount of the component</w:t>
+      </w:r>
+    </w:p>
+    <w:p>
+      <w:pPr>
+        <w:pStyle w:val="ListParagraph"/>
+        <w:numPr>
+          <w:ilvl w:val="0"/>
+          <w:numId w:val="2"/>
+        </w:numPr>
+      </w:pPr>
+      <w:r>
+        <w:t>Commit</w:t>
+      </w:r>
+    </w:p>
+    <w:p>
+      <w:pPr>
+        <w:pStyle w:val="ListParagraph"/>
+        <w:numPr>
+          <w:ilvl w:val="0"/>
+          <w:numId w:val="2"/>
+        </w:numPr>
+      </w:pPr>
+      <w:r>
+        <w:t>Browser paint</w:t>
+      </w:r>
+    </w:p>
+    <w:p>
+      <w:pPr>
+        <w:pStyle w:val="Heading2"/>
+        <w:numPr>
+          <w:ilvl w:val="0"/>
+          <w:numId w:val="2"/>
+        </w:numPr>
+      </w:pPr>
+      <w:r>
+        <w:t xml:space="preserve">Effects are executed after the browser has painted </w:t>
+      </w:r>
+    </w:p>
+    <w:p>
+      <w:pPr>
+        <w:pStyle w:val="ListParagraph"/>
+        <w:numPr>
+          <w:ilvl w:val="1"/>
+          <w:numId w:val="2"/>
+        </w:numPr>
+      </w:pPr>
+      <w:r>
+        <w:t>Effects may contain long running processes</w:t>
+      </w:r>
+    </w:p>
+    <w:p>
+      <w:pPr>
+        <w:pStyle w:val="ListParagraph"/>
+        <w:numPr>
+          <w:ilvl w:val="1"/>
+          <w:numId w:val="2"/>
+        </w:numPr>
+      </w:pPr>
+      <w:r>
+        <w:t>Effects are asynchronous</w:t>
+      </w:r>
+    </w:p>
+    <w:p>
+      <w:pPr>
+        <w:pStyle w:val="ListParagraph"/>
+        <w:numPr>
+          <w:ilvl w:val="0"/>
+          <w:numId w:val="2"/>
+        </w:numPr>
+      </w:pPr>
+      <w:r>
+        <w:t>Unmount</w:t>
+      </w:r>
+    </w:p>
     <w:p/>
     <w:p/>
     <w:sectPr>
@@ -331,8 +506,100 @@
       </w:rPr>
     </w:lvl>
   </w:abstractNum>
+  <w:abstractNum w:abstractNumId="1" w15:restartNumberingAfterBreak="0">
+    <w:nsid w:val="62A63F01"/>
+    <w:multiLevelType w:val="hybridMultilevel"/>
+    <w:tmpl w:val="88EA23FC"/>
+    <w:lvl w:ilvl="0" w:tplc="50A43222">
+      <w:start w:val="1"/>
+      <w:numFmt w:val="decimal"/>
+      <w:lvlText w:val="%1."/>
+      <w:lvlJc w:val="left"/>
+      <w:pPr>
+        <w:ind w:left="1080" w:hanging="360"/>
+      </w:pPr>
+      <w:rPr>
+        <w:rFonts w:hint="default"/>
+      </w:rPr>
+    </w:lvl>
+    <w:lvl w:ilvl="1" w:tplc="04090019">
+      <w:start w:val="1"/>
+      <w:numFmt w:val="lowerLetter"/>
+      <w:lvlText w:val="%2."/>
+      <w:lvlJc w:val="left"/>
+      <w:pPr>
+        <w:ind w:left="1800" w:hanging="360"/>
+      </w:pPr>
+    </w:lvl>
+    <w:lvl w:ilvl="2" w:tplc="0409001B" w:tentative="1">
+      <w:start w:val="1"/>
+      <w:numFmt w:val="lowerRoman"/>
+      <w:lvlText w:val="%3."/>
+      <w:lvlJc w:val="right"/>
+      <w:pPr>
+        <w:ind w:left="2520" w:hanging="180"/>
+      </w:pPr>
+    </w:lvl>
+    <w:lvl w:ilvl="3" w:tplc="0409000F" w:tentative="1">
+      <w:start w:val="1"/>
+      <w:numFmt w:val="decimal"/>
+      <w:lvlText w:val="%4."/>
+      <w:lvlJc w:val="left"/>
+      <w:pPr>
+        <w:ind w:left="3240" w:hanging="360"/>
+      </w:pPr>
+    </w:lvl>
+    <w:lvl w:ilvl="4" w:tplc="04090019" w:tentative="1">
+      <w:start w:val="1"/>
+      <w:numFmt w:val="lowerLetter"/>
+      <w:lvlText w:val="%5."/>
+      <w:lvlJc w:val="left"/>
+      <w:pPr>
+        <w:ind w:left="3960" w:hanging="360"/>
+      </w:pPr>
+    </w:lvl>
+    <w:lvl w:ilvl="5" w:tplc="0409001B" w:tentative="1">
+      <w:start w:val="1"/>
+      <w:numFmt w:val="lowerRoman"/>
+      <w:lvlText w:val="%6."/>
+      <w:lvlJc w:val="right"/>
+      <w:pPr>
+        <w:ind w:left="4680" w:hanging="180"/>
+      </w:pPr>
+    </w:lvl>
+    <w:lvl w:ilvl="6" w:tplc="0409000F" w:tentative="1">
+      <w:start w:val="1"/>
+      <w:numFmt w:val="decimal"/>
+      <w:lvlText w:val="%7."/>
+      <w:lvlJc w:val="left"/>
+      <w:pPr>
+        <w:ind w:left="5400" w:hanging="360"/>
+      </w:pPr>
+    </w:lvl>
+    <w:lvl w:ilvl="7" w:tplc="04090019" w:tentative="1">
+      <w:start w:val="1"/>
+      <w:numFmt w:val="lowerLetter"/>
+      <w:lvlText w:val="%8."/>
+      <w:lvlJc w:val="left"/>
+      <w:pPr>
+        <w:ind w:left="6120" w:hanging="360"/>
+      </w:pPr>
+    </w:lvl>
+    <w:lvl w:ilvl="8" w:tplc="0409001B" w:tentative="1">
+      <w:start w:val="1"/>
+      <w:numFmt w:val="lowerRoman"/>
+      <w:lvlText w:val="%9."/>
+      <w:lvlJc w:val="right"/>
+      <w:pPr>
+        <w:ind w:left="6840" w:hanging="180"/>
+      </w:pPr>
+    </w:lvl>
+  </w:abstractNum>
   <w:num w:numId="1" w16cid:durableId="909072070">
     <w:abstractNumId w:val="0"/>
+  </w:num>
+  <w:num w:numId="2" w16cid:durableId="919363107">
+    <w:abstractNumId w:val="1"/>
   </w:num>
 </w:numbering>
 </file>
@@ -787,7 +1054,6 @@
     <w:next w:val="Normal"/>
     <w:link w:val="Heading3Char"/>
     <w:uiPriority w:val="9"/>
-    <w:semiHidden/>
     <w:unhideWhenUsed/>
     <w:qFormat/>
     <w:rsid w:val="001C5631"/>
@@ -994,7 +1260,6 @@
     <w:basedOn w:val="DefaultParagraphFont"/>
     <w:link w:val="Heading3"/>
     <w:uiPriority w:val="9"/>
-    <w:semiHidden/>
     <w:rsid w:val="001C5631"/>
     <w:rPr>
       <w:rFonts w:eastAsiaTheme="majorEastAsia" w:cstheme="majorBidi"/>

</xml_diff>

<commit_message>
08. Effects and Data Fetching  - 98%
</commit_message>
<xml_diff>
--- a/08. Effects and Data Fetching/Notes.docx
+++ b/08. Effects and Data Fetching/Notes.docx
@@ -382,6 +382,215 @@
     </w:p>
     <w:p/>
     <w:p/>
+    <w:p/>
+    <w:p>
+      <w:pPr>
+        <w:pStyle w:val="Heading1"/>
+      </w:pPr>
+      <w:r>
+        <w:lastRenderedPageBreak/>
+        <w:t>Cleanup Function of the useEffect</w:t>
+      </w:r>
+    </w:p>
+    <w:p>
+      <w:pPr>
+        <w:pStyle w:val="ListParagraph"/>
+        <w:numPr>
+          <w:ilvl w:val="0"/>
+          <w:numId w:val="1"/>
+        </w:numPr>
+      </w:pPr>
+      <w:r>
+        <w:t xml:space="preserve">Cleanup function is a </w:t>
+      </w:r>
+      <w:r>
+        <w:rPr>
+          <w:b/>
+          <w:bCs/>
+        </w:rPr>
+        <w:t xml:space="preserve">OPTIONAL </w:t>
+      </w:r>
+      <w:r>
+        <w:t xml:space="preserve"> function that will be called on UNMOUNT</w:t>
+      </w:r>
+    </w:p>
+    <w:p>
+      <w:pPr>
+        <w:pStyle w:val="ListParagraph"/>
+        <w:numPr>
+          <w:ilvl w:val="0"/>
+          <w:numId w:val="1"/>
+        </w:numPr>
+      </w:pPr>
+      <w:r>
+        <w:t>It’s an optional part of the useEffect hook</w:t>
+      </w:r>
+    </w:p>
+    <w:p>
+      <w:pPr>
+        <w:pStyle w:val="ListParagraph"/>
+        <w:numPr>
+          <w:ilvl w:val="0"/>
+          <w:numId w:val="1"/>
+        </w:numPr>
+      </w:pPr>
+      <w:r>
+        <w:t>This runs on 2 different oc</w:t>
+      </w:r>
+      <w:r>
+        <w:t>c</w:t>
+      </w:r>
+      <w:r>
+        <w:t>asions</w:t>
+      </w:r>
+    </w:p>
+    <w:p>
+      <w:pPr>
+        <w:pStyle w:val="ListParagraph"/>
+        <w:numPr>
+          <w:ilvl w:val="1"/>
+          <w:numId w:val="1"/>
+        </w:numPr>
+      </w:pPr>
+      <w:r>
+        <w:t>Before the effect is executed again</w:t>
+      </w:r>
+    </w:p>
+    <w:p>
+      <w:pPr>
+        <w:pStyle w:val="ListParagraph"/>
+        <w:numPr>
+          <w:ilvl w:val="1"/>
+          <w:numId w:val="1"/>
+        </w:numPr>
+      </w:pPr>
+      <w:r>
+        <w:t>After a component has unmounted</w:t>
+      </w:r>
+    </w:p>
+    <w:p/>
+    <w:p>
+      <w:pPr>
+        <w:pStyle w:val="Heading2"/>
+      </w:pPr>
+      <w:r>
+        <w:t>Cleanup the Fetch Requests as soon as a new ONE IS STARTED</w:t>
+      </w:r>
+    </w:p>
+    <w:p>
+      <w:pPr>
+        <w:pStyle w:val="ListParagraph"/>
+        <w:numPr>
+          <w:ilvl w:val="0"/>
+          <w:numId w:val="1"/>
+        </w:numPr>
+      </w:pPr>
+      <w:r>
+        <w:t xml:space="preserve"> Without this, we are making SOSOOOOSOOOO many network calls to fetch data</w:t>
+      </w:r>
+    </w:p>
+    <w:p>
+      <w:pPr>
+        <w:pStyle w:val="ListParagraph"/>
+        <w:numPr>
+          <w:ilvl w:val="0"/>
+          <w:numId w:val="1"/>
+        </w:numPr>
+      </w:pPr>
+      <w:r>
+        <w:t xml:space="preserve">For this we are using the </w:t>
+      </w:r>
+      <w:r>
+        <w:rPr>
+          <w:b/>
+          <w:bCs/>
+        </w:rPr>
+        <w:t>Abort Controller – native browser API</w:t>
+      </w:r>
+      <w:r>
+        <w:rPr>
+          <w:b/>
+          <w:bCs/>
+        </w:rPr>
+        <w:drawing>
+          <wp:inline distT="0" distB="0" distL="0" distR="0" wp14:anchorId="210D3612" wp14:editId="549FF73A">
+            <wp:extent cx="5943600" cy="2106295"/>
+            <wp:effectExtent l="0" t="0" r="0" b="8255"/>
+            <wp:docPr id="1572838064" name="Picture 1" descr="A screenshot of a computer&#10;&#10;Description automatically generated"/>
+            <wp:cNvGraphicFramePr>
+              <a:graphicFrameLocks xmlns:a="http://schemas.openxmlformats.org/drawingml/2006/main" noChangeAspect="1"/>
+            </wp:cNvGraphicFramePr>
+            <a:graphic xmlns:a="http://schemas.openxmlformats.org/drawingml/2006/main">
+              <a:graphicData uri="http://schemas.openxmlformats.org/drawingml/2006/picture">
+                <pic:pic xmlns:pic="http://schemas.openxmlformats.org/drawingml/2006/picture">
+                  <pic:nvPicPr>
+                    <pic:cNvPr id="1572838064" name="Picture 1" descr="A screenshot of a computer&#10;&#10;Description automatically generated"/>
+                    <pic:cNvPicPr/>
+                  </pic:nvPicPr>
+                  <pic:blipFill>
+                    <a:blip r:embed="rId6"/>
+                    <a:stretch>
+                      <a:fillRect/>
+                    </a:stretch>
+                  </pic:blipFill>
+                  <pic:spPr>
+                    <a:xfrm>
+                      <a:off x="0" y="0"/>
+                      <a:ext cx="5943600" cy="2106295"/>
+                    </a:xfrm>
+                    <a:prstGeom prst="rect">
+                      <a:avLst/>
+                    </a:prstGeom>
+                  </pic:spPr>
+                </pic:pic>
+              </a:graphicData>
+            </a:graphic>
+          </wp:inline>
+        </w:drawing>
+      </w:r>
+    </w:p>
+    <w:p>
+      <w:pPr>
+        <w:pStyle w:val="ListParagraph"/>
+        <w:numPr>
+          <w:ilvl w:val="0"/>
+          <w:numId w:val="1"/>
+        </w:numPr>
+      </w:pPr>
+      <w:r>
+        <w:t xml:space="preserve">All the initial </w:t>
+      </w:r>
+      <w:r>
+        <w:rPr>
+          <w:b/>
+          <w:bCs/>
+        </w:rPr>
+        <w:t xml:space="preserve">FETCHES </w:t>
+      </w:r>
+      <w:r>
+        <w:t xml:space="preserve"> got </w:t>
+      </w:r>
+      <w:r>
+        <w:rPr>
+          <w:b/>
+          <w:bCs/>
+        </w:rPr>
+        <w:t>CANCELED</w:t>
+      </w:r>
+      <w:r>
+        <w:t xml:space="preserve"> because the cleanup function has been called</w:t>
+      </w:r>
+      <w:r>
+        <w:rPr>
+          <w:b/>
+          <w:bCs/>
+        </w:rPr>
+        <w:t xml:space="preserve"> BEFORE THE EFFECT IS EXECUTED AGAIN</w:t>
+      </w:r>
+    </w:p>
+    <w:p/>
+    <w:p/>
+    <w:p/>
     <w:sectPr>
       <w:pgSz w:w="12240" w:h="15840"/>
       <w:pgMar w:top="1440" w:right="1440" w:bottom="1440" w:left="1440" w:header="720" w:footer="720" w:gutter="0"/>
@@ -409,7 +618,7 @@
         <w:rFonts w:ascii="Aptos" w:eastAsiaTheme="minorHAnsi" w:hAnsi="Aptos" w:cstheme="minorBidi" w:hint="default"/>
       </w:rPr>
     </w:lvl>
-    <w:lvl w:ilvl="1" w:tplc="04090003" w:tentative="1">
+    <w:lvl w:ilvl="1" w:tplc="04090003">
       <w:start w:val="1"/>
       <w:numFmt w:val="bullet"/>
       <w:lvlText w:val="o"/>
@@ -1205,7 +1414,6 @@
   <w:style w:type="character" w:default="1" w:styleId="DefaultParagraphFont">
     <w:name w:val="Default Paragraph Font"/>
     <w:uiPriority w:val="1"/>
-    <w:semiHidden/>
     <w:unhideWhenUsed/>
   </w:style>
   <w:style w:type="table" w:default="1" w:styleId="TableNormal">

</xml_diff>